<commit_message>
Minor impovement on R code.
</commit_message>
<xml_diff>
--- a/금융인포매틱스 HW1 - 최재필.docx
+++ b/금융인포매틱스 HW1 - 최재필.docx
@@ -1,6 +1,6 @@
 
 <file path=word/document.xml><?xml version="1.0" encoding="utf-8"?>
-<w:document xmlns:wpc="http://schemas.microsoft.com/office/word/2010/wordprocessingCanvas" xmlns:cx="http://schemas.microsoft.com/office/drawing/2014/chartex" xmlns:mc="http://schemas.openxmlformats.org/markup-compatibility/2006" xmlns:o="urn:schemas-microsoft-com:office:office" xmlns:r="http://schemas.openxmlformats.org/officeDocument/2006/relationships" xmlns:m="http://schemas.openxmlformats.org/officeDocument/2006/math" xmlns:v="urn:schemas-microsoft-com:vml" xmlns:wp14="http://schemas.microsoft.com/office/word/2010/wordprocessingDrawing" xmlns:wp="http://schemas.openxmlformats.org/drawingml/2006/wordprocessingDrawing" xmlns:w10="urn:schemas-microsoft-com:office:word" xmlns:w="http://schemas.openxmlformats.org/wordprocessingml/2006/main" xmlns:w14="http://schemas.microsoft.com/office/word/2010/wordml" xmlns:w15="http://schemas.microsoft.com/office/word/2012/wordml" xmlns:w16se="http://schemas.microsoft.com/office/word/2015/wordml/symex" xmlns:wpg="http://schemas.microsoft.com/office/word/2010/wordprocessingGroup" xmlns:wpi="http://schemas.microsoft.com/office/word/2010/wordprocessingInk" xmlns:wne="http://schemas.microsoft.com/office/word/2006/wordml" xmlns:wps="http://schemas.microsoft.com/office/word/2010/wordprocessingShape" mc:Ignorable="w14 w15 w16se wp14">
+<w:document xmlns:wpc="http://schemas.microsoft.com/office/word/2010/wordprocessingCanvas" xmlns:cx="http://schemas.microsoft.com/office/drawing/2014/chartex" xmlns:cx1="http://schemas.microsoft.com/office/drawing/2015/9/8/chartex" xmlns:mc="http://schemas.openxmlformats.org/markup-compatibility/2006" xmlns:o="urn:schemas-microsoft-com:office:office" xmlns:r="http://schemas.openxmlformats.org/officeDocument/2006/relationships" xmlns:m="http://schemas.openxmlformats.org/officeDocument/2006/math" xmlns:v="urn:schemas-microsoft-com:vml" xmlns:wp14="http://schemas.microsoft.com/office/word/2010/wordprocessingDrawing" xmlns:wp="http://schemas.openxmlformats.org/drawingml/2006/wordprocessingDrawing" xmlns:w10="urn:schemas-microsoft-com:office:word" xmlns:w="http://schemas.openxmlformats.org/wordprocessingml/2006/main" xmlns:w14="http://schemas.microsoft.com/office/word/2010/wordml" xmlns:w15="http://schemas.microsoft.com/office/word/2012/wordml" xmlns:w16se="http://schemas.microsoft.com/office/word/2015/wordml/symex" xmlns:wpg="http://schemas.microsoft.com/office/word/2010/wordprocessingGroup" xmlns:wpi="http://schemas.microsoft.com/office/word/2010/wordprocessingInk" xmlns:wne="http://schemas.microsoft.com/office/word/2006/wordml" xmlns:wps="http://schemas.microsoft.com/office/word/2010/wordprocessingShape" mc:Ignorable="w14 w15 w16se wp14">
   <w:body>
     <w:p>
       <w:pPr>
@@ -23,8 +23,6 @@
         </w:rPr>
         <w:t xml:space="preserve"> </w:t>
       </w:r>
-      <w:bookmarkStart w:id="0" w:name="_GoBack"/>
-      <w:bookmarkEnd w:id="0"/>
       <w:r>
         <w:rPr>
           <w:sz w:val="24"/>
@@ -224,12 +222,21 @@
         <w:t xml:space="preserve"> and </w:t>
       </w:r>
       <w:hyperlink r:id="rId6" w:history="1">
+        <w:proofErr w:type="gramStart"/>
         <w:r>
           <w:rPr>
             <w:rStyle w:val="a7"/>
             <w:sz w:val="16"/>
           </w:rPr>
-          <w:t>here(KOSPI200)</w:t>
+          <w:t>here(</w:t>
+        </w:r>
+        <w:proofErr w:type="gramEnd"/>
+        <w:r>
+          <w:rPr>
+            <w:rStyle w:val="a7"/>
+            <w:sz w:val="16"/>
+          </w:rPr>
+          <w:t>KOSPI200)</w:t>
         </w:r>
       </w:hyperlink>
       <w:r>
@@ -237,6 +244,47 @@
           <w:sz w:val="16"/>
         </w:rPr>
         <w:t xml:space="preserve">. </w:t>
+      </w:r>
+    </w:p>
+    <w:p>
+      <w:pPr>
+        <w:pStyle w:val="a4"/>
+        <w:numPr>
+          <w:ilvl w:val="1"/>
+          <w:numId w:val="3"/>
+        </w:numPr>
+        <w:ind w:leftChars="0"/>
+        <w:rPr>
+          <w:sz w:val="16"/>
+        </w:rPr>
+      </w:pPr>
+      <w:r>
+        <w:rPr>
+          <w:sz w:val="16"/>
+        </w:rPr>
+        <w:t xml:space="preserve">I tried to improve the result after the class on 10/10 but the strategy 1 </w:t>
+      </w:r>
+      <w:proofErr w:type="gramStart"/>
+      <w:r>
+        <w:rPr>
+          <w:sz w:val="16"/>
+        </w:rPr>
+        <w:t>was done</w:t>
+      </w:r>
+      <w:proofErr w:type="gramEnd"/>
+      <w:r>
+        <w:rPr>
+          <w:sz w:val="16"/>
+        </w:rPr>
+        <w:t xml:space="preserve"> half-baked. (Please read the R code</w:t>
+      </w:r>
+      <w:bookmarkStart w:id="0" w:name="_GoBack"/>
+      <w:bookmarkEnd w:id="0"/>
+      <w:r>
+        <w:rPr>
+          <w:sz w:val="16"/>
+        </w:rPr>
+        <w:t>)</w:t>
       </w:r>
     </w:p>
     <w:p>
@@ -945,6 +993,7 @@
                 <w:rFonts w:hint="eastAsia"/>
                 <w:sz w:val="16"/>
               </w:rPr>
+              <w:lastRenderedPageBreak/>
               <w:t>3</w:t>
             </w:r>
             <w:r>
@@ -1094,7 +1143,6 @@
           <w:rFonts w:hint="eastAsia"/>
           <w:sz w:val="16"/>
         </w:rPr>
-        <w:lastRenderedPageBreak/>
         <w:t>KOSPI200</w:t>
       </w:r>
       <w:r>
@@ -2002,7 +2050,7 @@
 </file>
 
 <file path=word/numbering.xml><?xml version="1.0" encoding="utf-8"?>
-<w:numbering xmlns:wpc="http://schemas.microsoft.com/office/word/2010/wordprocessingCanvas" xmlns:cx="http://schemas.microsoft.com/office/drawing/2014/chartex" xmlns:mc="http://schemas.openxmlformats.org/markup-compatibility/2006" xmlns:o="urn:schemas-microsoft-com:office:office" xmlns:r="http://schemas.openxmlformats.org/officeDocument/2006/relationships" xmlns:m="http://schemas.openxmlformats.org/officeDocument/2006/math" xmlns:v="urn:schemas-microsoft-com:vml" xmlns:wp14="http://schemas.microsoft.com/office/word/2010/wordprocessingDrawing" xmlns:wp="http://schemas.openxmlformats.org/drawingml/2006/wordprocessingDrawing" xmlns:w10="urn:schemas-microsoft-com:office:word" xmlns:w="http://schemas.openxmlformats.org/wordprocessingml/2006/main" xmlns:w14="http://schemas.microsoft.com/office/word/2010/wordml" xmlns:w15="http://schemas.microsoft.com/office/word/2012/wordml" xmlns:w16se="http://schemas.microsoft.com/office/word/2015/wordml/symex" xmlns:wpg="http://schemas.microsoft.com/office/word/2010/wordprocessingGroup" xmlns:wpi="http://schemas.microsoft.com/office/word/2010/wordprocessingInk" xmlns:wne="http://schemas.microsoft.com/office/word/2006/wordml" xmlns:wps="http://schemas.microsoft.com/office/word/2010/wordprocessingShape" mc:Ignorable="w14 w15 w16se wp14">
+<w:numbering xmlns:wpc="http://schemas.microsoft.com/office/word/2010/wordprocessingCanvas" xmlns:cx="http://schemas.microsoft.com/office/drawing/2014/chartex" xmlns:cx1="http://schemas.microsoft.com/office/drawing/2015/9/8/chartex" xmlns:mc="http://schemas.openxmlformats.org/markup-compatibility/2006" xmlns:o="urn:schemas-microsoft-com:office:office" xmlns:r="http://schemas.openxmlformats.org/officeDocument/2006/relationships" xmlns:m="http://schemas.openxmlformats.org/officeDocument/2006/math" xmlns:v="urn:schemas-microsoft-com:vml" xmlns:wp14="http://schemas.microsoft.com/office/word/2010/wordprocessingDrawing" xmlns:wp="http://schemas.openxmlformats.org/drawingml/2006/wordprocessingDrawing" xmlns:w10="urn:schemas-microsoft-com:office:word" xmlns:w="http://schemas.openxmlformats.org/wordprocessingml/2006/main" xmlns:w14="http://schemas.microsoft.com/office/word/2010/wordml" xmlns:w15="http://schemas.microsoft.com/office/word/2012/wordml" xmlns:w16se="http://schemas.microsoft.com/office/word/2015/wordml/symex" xmlns:wpg="http://schemas.microsoft.com/office/word/2010/wordprocessingGroup" xmlns:wpi="http://schemas.microsoft.com/office/word/2010/wordprocessingInk" xmlns:wne="http://schemas.microsoft.com/office/word/2006/wordml" xmlns:wps="http://schemas.microsoft.com/office/word/2010/wordprocessingShape" mc:Ignorable="w14 w15 w16se wp14">
   <w:abstractNum w:abstractNumId="0" w15:restartNumberingAfterBreak="0">
     <w:nsid w:val="0B34010B"/>
     <w:multiLevelType w:val="hybridMultilevel"/>

</xml_diff>